<commit_message>
Updated Unit Testing & User Manual
- Updated the contents of the Unit Test Plan document regarding the Selenium Tests conducted and adjusted the appearance of the overall file.
- Updated the contents of the User Manual by adding instructions on how to download our app's APK through our official site.
- Added screenshots regarding the process of downloading and installation.
</commit_message>
<xml_diff>
--- a/Unit Testing/Unit Test Plan.docx
+++ b/Unit Testing/Unit Test Plan.docx
@@ -12,7 +12,7 @@
           <w:lang w:val="en-GB" w:eastAsia="en-GB"/>
         </w:rPr>
         <w:drawing>
-          <wp:anchor distT="0" distB="0" distL="114300" distR="114300" simplePos="0" relativeHeight="251655680" behindDoc="0" locked="0" layoutInCell="1" allowOverlap="1" wp14:anchorId="098900EB" wp14:editId="67F4E30D">
+          <wp:anchor distT="0" distB="0" distL="114300" distR="114300" simplePos="0" relativeHeight="251655168" behindDoc="0" locked="0" layoutInCell="1" allowOverlap="1" wp14:anchorId="098900EB" wp14:editId="67F4E30D">
             <wp:simplePos x="0" y="0"/>
             <wp:positionH relativeFrom="column">
               <wp:posOffset>3793690</wp:posOffset>
@@ -13782,42 +13782,260 @@
           <w:rFonts w:ascii="Arial" w:hAnsi="Arial" w:cs="Arial"/>
         </w:rPr>
       </w:pPr>
-      <w:bookmarkStart w:id="0" w:name="_GoBack"/>
-      <w:bookmarkEnd w:id="0"/>
     </w:p>
     <w:p>
       <w:pPr>
         <w:spacing w:after="0"/>
         <w:rPr>
           <w:rFonts w:ascii="Arial" w:hAnsi="Arial" w:cs="Arial"/>
-          <w:b/>
-          <w:u w:val="single"/>
         </w:rPr>
       </w:pPr>
-      <w:r>
-        <w:rPr>
-          <w:rFonts w:ascii="Arial" w:hAnsi="Arial" w:cs="Arial"/>
-          <w:b/>
-          <w:u w:val="single"/>
-        </w:rPr>
-        <w:t>Automated Tests using Selenium:</w:t>
-      </w:r>
     </w:p>
     <w:p>
       <w:pPr>
         <w:spacing w:after="0"/>
         <w:rPr>
           <w:rFonts w:ascii="Arial" w:hAnsi="Arial" w:cs="Arial"/>
+          <w:b/>
+          <w:sz w:val="28"/>
+          <w:u w:val="single"/>
+        </w:rPr>
+      </w:pPr>
+      <w:r>
+        <w:rPr>
+          <w:rFonts w:ascii="Arial" w:hAnsi="Arial" w:cs="Arial"/>
+          <w:b/>
+          <w:sz w:val="28"/>
+          <w:u w:val="single"/>
+        </w:rPr>
+        <w:t>Automated Tests</w:t>
+      </w:r>
+      <w:r>
+        <w:rPr>
+          <w:rFonts w:ascii="Arial" w:hAnsi="Arial" w:cs="Arial"/>
+          <w:b/>
+          <w:sz w:val="28"/>
+          <w:u w:val="single"/>
+        </w:rPr>
+        <w:t>:</w:t>
+      </w:r>
+    </w:p>
+    <w:p>
+      <w:pPr>
+        <w:spacing w:after="0"/>
+        <w:rPr>
+          <w:rFonts w:ascii="Arial" w:hAnsi="Arial" w:cs="Arial"/>
+          <w:b/>
+          <w:sz w:val="28"/>
+          <w:u w:val="single"/>
+        </w:rPr>
+      </w:pPr>
+      <w:r>
+        <w:rPr>
+          <w:noProof/>
+        </w:rPr>
+        <w:drawing>
+          <wp:anchor distT="0" distB="0" distL="114300" distR="114300" simplePos="0" relativeHeight="251658240" behindDoc="1" locked="0" layoutInCell="1" allowOverlap="1">
+            <wp:simplePos x="0" y="0"/>
+            <wp:positionH relativeFrom="column">
+              <wp:posOffset>4340833</wp:posOffset>
+            </wp:positionH>
+            <wp:positionV relativeFrom="paragraph">
+              <wp:posOffset>173714</wp:posOffset>
+            </wp:positionV>
+            <wp:extent cx="2115185" cy="1916430"/>
+            <wp:effectExtent l="0" t="0" r="0" b="7620"/>
+            <wp:wrapTight wrapText="bothSides">
+              <wp:wrapPolygon edited="0">
+                <wp:start x="14979" y="0"/>
+                <wp:lineTo x="3696" y="859"/>
+                <wp:lineTo x="778" y="1503"/>
+                <wp:lineTo x="0" y="19753"/>
+                <wp:lineTo x="973" y="20827"/>
+                <wp:lineTo x="973" y="21042"/>
+                <wp:lineTo x="3696" y="21471"/>
+                <wp:lineTo x="16147" y="21471"/>
+                <wp:lineTo x="18286" y="20827"/>
+                <wp:lineTo x="21010" y="17821"/>
+                <wp:lineTo x="21399" y="16103"/>
+                <wp:lineTo x="21399" y="13527"/>
+                <wp:lineTo x="18481" y="10521"/>
+                <wp:lineTo x="20426" y="7085"/>
+                <wp:lineTo x="20815" y="3006"/>
+                <wp:lineTo x="18675" y="644"/>
+                <wp:lineTo x="17508" y="0"/>
+                <wp:lineTo x="14979" y="0"/>
+              </wp:wrapPolygon>
+            </wp:wrapTight>
+            <wp:docPr id="9" name="Picture 9"/>
+            <wp:cNvGraphicFramePr>
+              <a:graphicFrameLocks xmlns:a="http://schemas.openxmlformats.org/drawingml/2006/main" noChangeAspect="1"/>
+            </wp:cNvGraphicFramePr>
+            <a:graphic xmlns:a="http://schemas.openxmlformats.org/drawingml/2006/main">
+              <a:graphicData uri="http://schemas.openxmlformats.org/drawingml/2006/picture">
+                <pic:pic xmlns:pic="http://schemas.openxmlformats.org/drawingml/2006/picture">
+                  <pic:nvPicPr>
+                    <pic:cNvPr id="0" name="Picture 1"/>
+                    <pic:cNvPicPr>
+                      <a:picLocks noChangeAspect="1" noChangeArrowheads="1"/>
+                    </pic:cNvPicPr>
+                  </pic:nvPicPr>
+                  <pic:blipFill>
+                    <a:blip r:embed="rId8">
+                      <a:extLst>
+                        <a:ext uri="{28A0092B-C50C-407E-A947-70E740481C1C}">
+                          <a14:useLocalDpi xmlns:a14="http://schemas.microsoft.com/office/drawing/2010/main" val="0"/>
+                        </a:ext>
+                      </a:extLst>
+                    </a:blip>
+                    <a:srcRect/>
+                    <a:stretch>
+                      <a:fillRect/>
+                    </a:stretch>
+                  </pic:blipFill>
+                  <pic:spPr bwMode="auto">
+                    <a:xfrm>
+                      <a:off x="0" y="0"/>
+                      <a:ext cx="2115185" cy="1916430"/>
+                    </a:xfrm>
+                    <a:prstGeom prst="rect">
+                      <a:avLst/>
+                    </a:prstGeom>
+                    <a:noFill/>
+                    <a:ln>
+                      <a:noFill/>
+                    </a:ln>
+                  </pic:spPr>
+                </pic:pic>
+              </a:graphicData>
+            </a:graphic>
+            <wp14:sizeRelH relativeFrom="page">
+              <wp14:pctWidth>0</wp14:pctWidth>
+            </wp14:sizeRelH>
+            <wp14:sizeRelV relativeFrom="page">
+              <wp14:pctHeight>0</wp14:pctHeight>
+            </wp14:sizeRelV>
+          </wp:anchor>
+        </w:drawing>
+      </w:r>
+    </w:p>
+    <w:p>
+      <w:pPr>
+        <w:spacing w:after="0"/>
+        <w:rPr>
+          <w:rFonts w:ascii="Arial" w:hAnsi="Arial" w:cs="Arial"/>
+        </w:rPr>
+      </w:pPr>
+      <w:r>
+        <w:rPr>
+          <w:rFonts w:ascii="Arial" w:hAnsi="Arial" w:cs="Arial"/>
+        </w:rPr>
+        <w:t xml:space="preserve">For the automated tests conducted on our application we used the Selenium Browser Automation tool which </w:t>
+      </w:r>
+      <w:proofErr w:type="gramStart"/>
+      <w:r>
+        <w:rPr>
+          <w:rFonts w:ascii="Arial" w:hAnsi="Arial" w:cs="Arial"/>
+        </w:rPr>
+        <w:t>in essence automates</w:t>
+      </w:r>
+      <w:proofErr w:type="gramEnd"/>
+      <w:r>
+        <w:rPr>
+          <w:rFonts w:ascii="Arial" w:hAnsi="Arial" w:cs="Arial"/>
+        </w:rPr>
+        <w:t xml:space="preserve"> browsers.</w:t>
+      </w:r>
+      <w:r>
+        <w:rPr>
+          <w:rFonts w:ascii="Arial" w:hAnsi="Arial" w:cs="Arial"/>
+        </w:rPr>
+        <w:t xml:space="preserve"> Due to its vast compatibility, </w:t>
+      </w:r>
+      <w:proofErr w:type="gramStart"/>
+      <w:r>
+        <w:rPr>
+          <w:rFonts w:ascii="Arial" w:hAnsi="Arial" w:cs="Arial"/>
+        </w:rPr>
+        <w:t>in order to</w:t>
+      </w:r>
+      <w:proofErr w:type="gramEnd"/>
+      <w:r>
+        <w:rPr>
+          <w:rFonts w:ascii="Arial" w:hAnsi="Arial" w:cs="Arial"/>
+        </w:rPr>
+        <w:t xml:space="preserve"> use Selenium, we downloaded the Chrome Plugin and executed the tests. </w:t>
+      </w:r>
+      <w:r>
+        <w:rPr>
+          <w:rFonts w:ascii="Arial" w:hAnsi="Arial" w:cs="Arial"/>
+        </w:rPr>
+        <w:t xml:space="preserve"> Through Selenium, we created various scripts to test different case scenarios on our application regarding the proper functionality of our app’s features. For every test, we recorded all the required steps to reach the goal of the test, including clicking buttons, completing registration forms and automatically executing complex tasks within the app. After the completion of every script, a specific log was generated regarding the success of every step executed and </w:t>
+      </w:r>
+      <w:proofErr w:type="gramStart"/>
+      <w:r>
+        <w:rPr>
+          <w:rFonts w:ascii="Arial" w:hAnsi="Arial" w:cs="Arial"/>
+        </w:rPr>
+        <w:t>the final result</w:t>
+      </w:r>
+      <w:proofErr w:type="gramEnd"/>
+      <w:r>
+        <w:rPr>
+          <w:rFonts w:ascii="Arial" w:hAnsi="Arial" w:cs="Arial"/>
+        </w:rPr>
+        <w:t xml:space="preserve"> was given at the end of every conducted test.</w:t>
+      </w:r>
+    </w:p>
+    <w:p>
+      <w:pPr>
+        <w:spacing w:after="0"/>
+        <w:rPr>
+          <w:rFonts w:ascii="Arial" w:hAnsi="Arial" w:cs="Arial"/>
         </w:rPr>
       </w:pPr>
     </w:p>
     <w:p>
+      <w:pPr>
+        <w:spacing w:after="0"/>
+        <w:rPr>
+          <w:rFonts w:ascii="Arial" w:hAnsi="Arial" w:cs="Arial"/>
+        </w:rPr>
+      </w:pPr>
+    </w:p>
+    <w:p>
+      <w:pPr>
+        <w:spacing w:after="0"/>
+        <w:rPr>
+          <w:rFonts w:ascii="Arial" w:hAnsi="Arial" w:cs="Arial"/>
+          <w:b/>
+          <w:u w:val="single"/>
+        </w:rPr>
+      </w:pPr>
+      <w:r>
+        <w:rPr>
+          <w:rFonts w:ascii="Arial" w:hAnsi="Arial" w:cs="Arial"/>
+          <w:b/>
+          <w:u w:val="single"/>
+        </w:rPr>
+        <w:t>Automated Tests using Selenium:</w:t>
+      </w:r>
+    </w:p>
+    <w:p>
+      <w:pPr>
+        <w:spacing w:after="0"/>
+        <w:rPr>
+          <w:rFonts w:ascii="Arial" w:hAnsi="Arial" w:cs="Arial"/>
+        </w:rPr>
+      </w:pPr>
+    </w:p>
+    <w:p>
       <w:r>
         <w:rPr>
           <w:noProof/>
         </w:rPr>
         <w:drawing>
-          <wp:anchor distT="0" distB="0" distL="114300" distR="114300" simplePos="0" relativeHeight="251657728" behindDoc="1" locked="0" layoutInCell="1" allowOverlap="1">
+          <wp:anchor distT="0" distB="0" distL="114300" distR="114300" simplePos="0" relativeHeight="251658240" behindDoc="1" locked="0" layoutInCell="1" allowOverlap="1">
             <wp:simplePos x="0" y="0"/>
             <wp:positionH relativeFrom="margin">
               <wp:posOffset>39370</wp:posOffset>
@@ -13851,7 +14069,7 @@
                     <pic:cNvPicPr/>
                   </pic:nvPicPr>
                   <pic:blipFill>
-                    <a:blip r:embed="rId8">
+                    <a:blip r:embed="rId9">
                       <a:extLst>
                         <a:ext uri="{28A0092B-C50C-407E-A947-70E740481C1C}">
                           <a14:useLocalDpi xmlns:a14="http://schemas.microsoft.com/office/drawing/2010/main" val="0"/>
@@ -13922,6 +14140,7 @@
           <w:sz w:val="18"/>
           <w:szCs w:val="18"/>
         </w:rPr>
+        <w:lastRenderedPageBreak/>
         <w:t>Running '1. Account Creation'</w:t>
       </w:r>
     </w:p>
@@ -14587,6 +14806,78 @@
         </w:rPr>
         <w:t>'1. Account Creation' completed successfully</w:t>
       </w:r>
+    </w:p>
+    <w:p>
+      <w:pPr>
+        <w:spacing w:before="105" w:after="105" w:line="240" w:lineRule="auto"/>
+        <w:ind w:right="120"/>
+        <w:rPr>
+          <w:rFonts w:ascii="System" w:eastAsia="Times New Roman" w:hAnsi="System" w:cs="Times New Roman"/>
+          <w:b/>
+          <w:bCs/>
+          <w:color w:val="23843D"/>
+          <w:sz w:val="18"/>
+          <w:szCs w:val="18"/>
+        </w:rPr>
+      </w:pPr>
+    </w:p>
+    <w:p>
+      <w:pPr>
+        <w:spacing w:before="105" w:after="105" w:line="240" w:lineRule="auto"/>
+        <w:ind w:right="120"/>
+        <w:rPr>
+          <w:rFonts w:ascii="System" w:eastAsia="Times New Roman" w:hAnsi="System" w:cs="Times New Roman"/>
+          <w:b/>
+          <w:bCs/>
+          <w:color w:val="23843D"/>
+          <w:sz w:val="18"/>
+          <w:szCs w:val="18"/>
+        </w:rPr>
+      </w:pPr>
+    </w:p>
+    <w:p>
+      <w:pPr>
+        <w:spacing w:before="105" w:after="105" w:line="240" w:lineRule="auto"/>
+        <w:ind w:right="120"/>
+        <w:rPr>
+          <w:rFonts w:ascii="System" w:eastAsia="Times New Roman" w:hAnsi="System" w:cs="Times New Roman"/>
+          <w:b/>
+          <w:bCs/>
+          <w:color w:val="23843D"/>
+          <w:sz w:val="18"/>
+          <w:szCs w:val="18"/>
+        </w:rPr>
+      </w:pPr>
+    </w:p>
+    <w:p>
+      <w:pPr>
+        <w:spacing w:before="105" w:after="105" w:line="240" w:lineRule="auto"/>
+        <w:ind w:right="120"/>
+        <w:rPr>
+          <w:rFonts w:ascii="System" w:eastAsia="Times New Roman" w:hAnsi="System" w:cs="Times New Roman"/>
+          <w:b/>
+          <w:bCs/>
+          <w:color w:val="23843D"/>
+          <w:sz w:val="18"/>
+          <w:szCs w:val="18"/>
+        </w:rPr>
+      </w:pPr>
+    </w:p>
+    <w:p>
+      <w:pPr>
+        <w:spacing w:before="105" w:after="105" w:line="240" w:lineRule="auto"/>
+        <w:ind w:right="120"/>
+        <w:rPr>
+          <w:rFonts w:ascii="System" w:eastAsia="Times New Roman" w:hAnsi="System" w:cs="Times New Roman"/>
+          <w:b/>
+          <w:bCs/>
+          <w:color w:val="23843D"/>
+          <w:sz w:val="18"/>
+          <w:szCs w:val="18"/>
+        </w:rPr>
+      </w:pPr>
+      <w:bookmarkStart w:id="0" w:name="_GoBack"/>
+      <w:bookmarkEnd w:id="0"/>
     </w:p>
     <w:p>
       <w:pPr>
@@ -14655,7 +14946,7 @@
                     <pic:cNvPicPr/>
                   </pic:nvPicPr>
                   <pic:blipFill rotWithShape="1">
-                    <a:blip r:embed="rId9">
+                    <a:blip r:embed="rId10">
                       <a:extLst>
                         <a:ext uri="{28A0092B-C50C-407E-A947-70E740481C1C}">
                           <a14:useLocalDpi xmlns:a14="http://schemas.microsoft.com/office/drawing/2010/main" val="0"/>
@@ -15183,7 +15474,7 @@
                     <pic:cNvPicPr/>
                   </pic:nvPicPr>
                   <pic:blipFill>
-                    <a:blip r:embed="rId10">
+                    <a:blip r:embed="rId11">
                       <a:extLst>
                         <a:ext uri="{28A0092B-C50C-407E-A947-70E740481C1C}">
                           <a14:useLocalDpi xmlns:a14="http://schemas.microsoft.com/office/drawing/2010/main" val="0"/>
@@ -16597,7 +16888,7 @@
         </w:rPr>
         <w:lastRenderedPageBreak/>
         <w:drawing>
-          <wp:anchor distT="0" distB="0" distL="114300" distR="114300" simplePos="0" relativeHeight="251658240" behindDoc="1" locked="0" layoutInCell="1" allowOverlap="1">
+          <wp:anchor distT="0" distB="0" distL="114300" distR="114300" simplePos="0" relativeHeight="251659264" behindDoc="1" locked="0" layoutInCell="1" allowOverlap="1">
             <wp:simplePos x="0" y="0"/>
             <wp:positionH relativeFrom="margin">
               <wp:posOffset>38100</wp:posOffset>
@@ -16631,7 +16922,7 @@
                     <pic:cNvPicPr/>
                   </pic:nvPicPr>
                   <pic:blipFill rotWithShape="1">
-                    <a:blip r:embed="rId11">
+                    <a:blip r:embed="rId12">
                       <a:extLst>
                         <a:ext uri="{28A0092B-C50C-407E-A947-70E740481C1C}">
                           <a14:useLocalDpi xmlns:a14="http://schemas.microsoft.com/office/drawing/2010/main" val="0"/>
@@ -17099,7 +17390,7 @@
         </w:rPr>
         <w:lastRenderedPageBreak/>
         <w:drawing>
-          <wp:anchor distT="0" distB="0" distL="114300" distR="114300" simplePos="0" relativeHeight="251662336" behindDoc="1" locked="0" layoutInCell="1" allowOverlap="1">
+          <wp:anchor distT="0" distB="0" distL="114300" distR="114300" simplePos="0" relativeHeight="251661312" behindDoc="1" locked="0" layoutInCell="1" allowOverlap="1">
             <wp:simplePos x="0" y="0"/>
             <wp:positionH relativeFrom="margin">
               <wp:posOffset>39370</wp:posOffset>
@@ -17133,7 +17424,7 @@
                     <pic:cNvPicPr/>
                   </pic:nvPicPr>
                   <pic:blipFill>
-                    <a:blip r:embed="rId12">
+                    <a:blip r:embed="rId13">
                       <a:extLst>
                         <a:ext uri="{28A0092B-C50C-407E-A947-70E740481C1C}">
                           <a14:useLocalDpi xmlns:a14="http://schemas.microsoft.com/office/drawing/2010/main" val="0"/>
@@ -18041,7 +18332,7 @@
                     <pic:cNvPicPr/>
                   </pic:nvPicPr>
                   <pic:blipFill rotWithShape="1">
-                    <a:blip r:embed="rId13">
+                    <a:blip r:embed="rId14">
                       <a:extLst>
                         <a:ext uri="{28A0092B-C50C-407E-A947-70E740481C1C}">
                           <a14:useLocalDpi xmlns:a14="http://schemas.microsoft.com/office/drawing/2010/main" val="0"/>
@@ -19560,7 +19851,7 @@
       </w:pPr>
     </w:p>
     <w:sectPr>
-      <w:headerReference w:type="default" r:id="rId14"/>
+      <w:headerReference w:type="default" r:id="rId15"/>
       <w:pgSz w:w="12240" w:h="15840"/>
       <w:pgMar w:top="2268" w:right="1440" w:bottom="1440" w:left="1440" w:header="720" w:footer="720" w:gutter="0"/>
       <w:cols w:space="720"/>

</xml_diff>

<commit_message>
Updated Unit Test Document and Conducted Selenium Test
 - Conducted Selenium Automated Test multiple complex actions such as Adding Articles,
toggling the cache, turning off and on the WiFi as well as generating statistics.
 - Generated Selenium Log after conducting test
 - Updated Unit Test Document with the log's results
</commit_message>
<xml_diff>
--- a/Unit Testing/Unit Test Plan.docx
+++ b/Unit Testing/Unit Test Plan.docx
@@ -82,8 +82,8 @@
         <w:tblLook w:val="04A0" w:firstRow="1" w:lastRow="0" w:firstColumn="1" w:lastColumn="0" w:noHBand="0" w:noVBand="1"/>
       </w:tblPr>
       <w:tblGrid>
-        <w:gridCol w:w="4788"/>
-        <w:gridCol w:w="4788"/>
+        <w:gridCol w:w="4675"/>
+        <w:gridCol w:w="4675"/>
       </w:tblGrid>
       <w:tr>
         <w:tc>
@@ -3293,7 +3293,16 @@
                 <w:sz w:val="16"/>
                 <w:szCs w:val="24"/>
               </w:rPr>
-              <w:t>the top 10 articles in their news feed in order to be able to load them in the news feed when the application is offline</w:t>
+              <w:t xml:space="preserve">the top 10 articles in their news feed in order to be able to load them in the news feed when the </w:t>
+            </w:r>
+            <w:r>
+              <w:rPr>
+                <w:rFonts w:ascii="Arial" w:hAnsi="Arial" w:cs="Arial"/>
+                <w:sz w:val="16"/>
+                <w:szCs w:val="24"/>
+              </w:rPr>
+              <w:lastRenderedPageBreak/>
+              <w:t>application is offline</w:t>
             </w:r>
             <w:r>
               <w:rPr>
@@ -5250,6 +5259,7 @@
                 <w:sz w:val="16"/>
                 <w:szCs w:val="24"/>
               </w:rPr>
+              <w:lastRenderedPageBreak/>
               <w:t xml:space="preserve">whether the </w:t>
             </w:r>
             <w:r>
@@ -5266,16 +5276,7 @@
                 <w:sz w:val="16"/>
                 <w:szCs w:val="24"/>
               </w:rPr>
-              <w:t xml:space="preserve">counter for the specific article has </w:t>
-            </w:r>
-            <w:r>
-              <w:rPr>
-                <w:rFonts w:ascii="Arial" w:hAnsi="Arial" w:cs="Arial"/>
-                <w:sz w:val="16"/>
-                <w:szCs w:val="24"/>
-              </w:rPr>
-              <w:lastRenderedPageBreak/>
-              <w:t>been increased</w:t>
+              <w:t>counter for the specific article has been increased</w:t>
             </w:r>
             <w:r>
               <w:rPr>
@@ -9915,6 +9916,7 @@
                 <w:sz w:val="16"/>
                 <w:szCs w:val="24"/>
               </w:rPr>
+              <w:lastRenderedPageBreak/>
               <w:t>Returns all the sources of the database in a json file format</w:t>
             </w:r>
           </w:p>
@@ -9958,6 +9960,7 @@
                 <w:sz w:val="16"/>
                 <w:szCs w:val="24"/>
               </w:rPr>
+              <w:lastRenderedPageBreak/>
               <w:t>PASS</w:t>
             </w:r>
           </w:p>
@@ -10035,7 +10038,6 @@
                 <w:sz w:val="24"/>
                 <w:szCs w:val="24"/>
               </w:rPr>
-              <w:lastRenderedPageBreak/>
               <w:t>4</w:t>
             </w:r>
             <w:r>
@@ -11816,6 +11818,7 @@
                 <w:sz w:val="16"/>
                 <w:szCs w:val="16"/>
               </w:rPr>
+              <w:lastRenderedPageBreak/>
               <w:t>Similarly, like the ones available when sliding to the left on an article in the News Feed window, they offer the same functionalities as described above. This was implemented to enhance the experience of the user.</w:t>
             </w:r>
           </w:p>
@@ -11848,6 +11851,7 @@
                 <w:sz w:val="16"/>
                 <w:szCs w:val="24"/>
               </w:rPr>
+              <w:lastRenderedPageBreak/>
               <w:t>PASS</w:t>
             </w:r>
           </w:p>
@@ -11921,7 +11925,6 @@
                 <w:sz w:val="24"/>
                 <w:szCs w:val="24"/>
               </w:rPr>
-              <w:lastRenderedPageBreak/>
               <w:t>4.9</w:t>
             </w:r>
           </w:p>
@@ -12742,6 +12745,7 @@
         <w:rPr>
           <w:noProof/>
         </w:rPr>
+        <w:lastRenderedPageBreak/>
         <w:drawing>
           <wp:anchor distT="0" distB="0" distL="114300" distR="114300" simplePos="0" relativeHeight="251657728" behindDoc="1" locked="0" layoutInCell="1" allowOverlap="1">
             <wp:simplePos x="0" y="0"/>
@@ -12848,7 +12852,6 @@
           <w:sz w:val="18"/>
           <w:szCs w:val="18"/>
         </w:rPr>
-        <w:lastRenderedPageBreak/>
         <w:t>Running '1. Account Creation'</w:t>
       </w:r>
     </w:p>
@@ -13356,7 +13359,6 @@
         <w:rPr>
           <w:noProof/>
         </w:rPr>
-        <w:lastRenderedPageBreak/>
         <w:drawing>
           <wp:anchor distT="0" distB="0" distL="114300" distR="114300" simplePos="0" relativeHeight="251653632" behindDoc="1" locked="0" layoutInCell="1" allowOverlap="1">
             <wp:simplePos x="0" y="0"/>
@@ -13675,6 +13677,7 @@
           <w:sz w:val="18"/>
           <w:szCs w:val="18"/>
         </w:rPr>
+        <w:lastRenderedPageBreak/>
         <w:t>6.Trying to execute clickAt on //form[@id='loginform']/button with value 194,20...</w:t>
       </w:r>
       <w:r>
@@ -13724,7 +13727,6 @@
         <w:rPr>
           <w:noProof/>
         </w:rPr>
-        <w:lastRenderedPageBreak/>
         <w:drawing>
           <wp:anchor distT="0" distB="0" distL="114300" distR="114300" simplePos="0" relativeHeight="251655680" behindDoc="1" locked="0" layoutInCell="1" allowOverlap="1">
             <wp:simplePos x="0" y="0"/>
@@ -14524,6 +14526,7 @@
           <w:sz w:val="18"/>
           <w:szCs w:val="18"/>
         </w:rPr>
+        <w:lastRenderedPageBreak/>
         <w:t>12.Trying to execute mouseOver on css=#eyeReader-list-item6 &gt; span.normalBlackLetters...</w:t>
       </w:r>
       <w:r>
@@ -14582,7 +14585,6 @@
         <w:rPr>
           <w:noProof/>
         </w:rPr>
-        <w:lastRenderedPageBreak/>
         <w:drawing>
           <wp:anchor distT="0" distB="0" distL="114300" distR="114300" simplePos="0" relativeHeight="251658752" behindDoc="1" locked="0" layoutInCell="1" allowOverlap="1">
             <wp:simplePos x="0" y="0"/>
@@ -14964,7 +14966,6 @@
         <w:rPr>
           <w:noProof/>
         </w:rPr>
-        <w:lastRenderedPageBreak/>
         <w:drawing>
           <wp:anchor distT="0" distB="0" distL="114300" distR="114300" simplePos="0" relativeHeight="251661824" behindDoc="1" locked="0" layoutInCell="1" allowOverlap="1">
             <wp:simplePos x="0" y="0"/>
@@ -15402,6 +15403,7 @@
           <w:sz w:val="18"/>
           <w:szCs w:val="18"/>
         </w:rPr>
+        <w:lastRenderedPageBreak/>
         <w:t>10.Trying to execute clickAt on css=div.click-block with value 35,23...</w:t>
       </w:r>
       <w:r>
@@ -15460,7 +15462,6 @@
         <w:rPr>
           <w:noProof/>
         </w:rPr>
-        <w:lastRenderedPageBreak/>
         <w:drawing>
           <wp:anchor distT="0" distB="0" distL="114300" distR="114300" simplePos="0" relativeHeight="251660800" behindDoc="1" locked="0" layoutInCell="1" allowOverlap="1">
             <wp:simplePos x="0" y="0"/>
@@ -15901,6 +15902,7 @@
           <w:sz w:val="18"/>
           <w:szCs w:val="18"/>
         </w:rPr>
+        <w:lastRenderedPageBreak/>
         <w:t>10.Trying to find //label[2]...</w:t>
       </w:r>
       <w:r>
@@ -15935,7 +15937,6 @@
           <w:sz w:val="18"/>
           <w:szCs w:val="18"/>
         </w:rPr>
-        <w:lastRenderedPageBreak/>
         <w:t>11.Trying to execute clickAt on //div/label with value 181,26...</w:t>
       </w:r>
       <w:r>
@@ -17664,8 +17665,6 @@
           </wp:anchor>
         </w:drawing>
       </w:r>
-      <w:bookmarkStart w:id="0" w:name="_GoBack"/>
-      <w:bookmarkEnd w:id="0"/>
       <w:r>
         <w:rPr>
           <w:rFonts w:ascii="Arial" w:hAnsi="Arial" w:cs="Arial"/>
@@ -18339,8 +18338,1175 @@
         <w:br/>
       </w:r>
     </w:p>
+    <w:p>
+      <w:pPr>
+        <w:rPr>
+          <w:rFonts w:ascii="Arial" w:hAnsi="Arial" w:cs="Arial"/>
+        </w:rPr>
+      </w:pPr>
+    </w:p>
+    <w:p>
+      <w:pPr>
+        <w:rPr>
+          <w:rFonts w:ascii="Arial" w:hAnsi="Arial" w:cs="Arial"/>
+        </w:rPr>
+      </w:pPr>
+    </w:p>
+    <w:p>
+      <w:pPr>
+        <w:rPr>
+          <w:rFonts w:ascii="Arial" w:hAnsi="Arial" w:cs="Arial"/>
+        </w:rPr>
+      </w:pPr>
+    </w:p>
+    <w:p>
+      <w:pPr>
+        <w:rPr>
+          <w:rFonts w:ascii="Arial" w:hAnsi="Arial" w:cs="Arial"/>
+        </w:rPr>
+      </w:pPr>
+    </w:p>
+    <w:p>
+      <w:pPr>
+        <w:rPr>
+          <w:rFonts w:ascii="Arial" w:hAnsi="Arial" w:cs="Arial"/>
+        </w:rPr>
+      </w:pPr>
+    </w:p>
+    <w:p>
+      <w:pPr>
+        <w:rPr>
+          <w:rFonts w:ascii="Arial" w:hAnsi="Arial" w:cs="Arial"/>
+        </w:rPr>
+      </w:pPr>
+    </w:p>
+    <w:p>
+      <w:pPr>
+        <w:rPr>
+          <w:rFonts w:ascii="Arial" w:hAnsi="Arial" w:cs="Arial"/>
+        </w:rPr>
+      </w:pPr>
+    </w:p>
+    <w:p>
+      <w:pPr>
+        <w:rPr>
+          <w:rFonts w:ascii="Arial" w:hAnsi="Arial" w:cs="Arial"/>
+        </w:rPr>
+      </w:pPr>
+    </w:p>
+    <w:p>
+      <w:pPr>
+        <w:rPr>
+          <w:rFonts w:ascii="Arial" w:hAnsi="Arial" w:cs="Arial"/>
+        </w:rPr>
+      </w:pPr>
+    </w:p>
+    <w:p>
+      <w:pPr>
+        <w:rPr>
+          <w:rFonts w:ascii="Arial" w:hAnsi="Arial" w:cs="Arial"/>
+        </w:rPr>
+      </w:pPr>
+    </w:p>
+    <w:p>
+      <w:pPr>
+        <w:rPr>
+          <w:rFonts w:ascii="Arial" w:hAnsi="Arial" w:cs="Arial"/>
+        </w:rPr>
+      </w:pPr>
+    </w:p>
+    <w:p>
+      <w:pPr>
+        <w:rPr>
+          <w:rFonts w:ascii="Arial" w:hAnsi="Arial" w:cs="Arial"/>
+        </w:rPr>
+      </w:pPr>
+    </w:p>
+    <w:p>
+      <w:pPr>
+        <w:rPr>
+          <w:rFonts w:ascii="Arial" w:hAnsi="Arial" w:cs="Arial"/>
+        </w:rPr>
+      </w:pPr>
+    </w:p>
+    <w:p>
+      <w:pPr>
+        <w:rPr>
+          <w:rFonts w:ascii="Arial" w:hAnsi="Arial" w:cs="Arial"/>
+        </w:rPr>
+      </w:pPr>
+    </w:p>
+    <w:p>
+      <w:pPr>
+        <w:rPr>
+          <w:rFonts w:ascii="Arial" w:hAnsi="Arial" w:cs="Arial"/>
+        </w:rPr>
+      </w:pPr>
+    </w:p>
+    <w:p>
+      <w:pPr>
+        <w:rPr>
+          <w:rFonts w:ascii="Arial" w:hAnsi="Arial" w:cs="Arial"/>
+        </w:rPr>
+      </w:pPr>
+    </w:p>
+    <w:p>
+      <w:pPr>
+        <w:rPr>
+          <w:rFonts w:ascii="Arial" w:hAnsi="Arial" w:cs="Arial"/>
+        </w:rPr>
+      </w:pPr>
+    </w:p>
+    <w:p>
+      <w:pPr>
+        <w:rPr>
+          <w:rFonts w:ascii="Arial" w:hAnsi="Arial" w:cs="Arial"/>
+        </w:rPr>
+      </w:pPr>
+    </w:p>
+    <w:p>
+      <w:pPr>
+        <w:spacing w:before="105" w:after="105" w:line="240" w:lineRule="auto"/>
+        <w:ind w:right="120"/>
+        <w:rPr>
+          <w:rFonts w:ascii="Arial" w:hAnsi="Arial" w:cs="Arial"/>
+        </w:rPr>
+      </w:pPr>
+    </w:p>
+    <w:p>
+      <w:pPr>
+        <w:spacing w:before="105" w:after="105" w:line="240" w:lineRule="auto"/>
+        <w:ind w:left="120" w:right="120"/>
+        <w:rPr>
+          <w:rFonts w:ascii="System" w:eastAsia="Times New Roman" w:hAnsi="System" w:cs="Times New Roman"/>
+          <w:b/>
+          <w:bCs/>
+          <w:color w:val="5B5B5B"/>
+          <w:sz w:val="18"/>
+          <w:szCs w:val="18"/>
+        </w:rPr>
+      </w:pPr>
+      <w:r>
+        <w:rPr>
+          <w:rFonts w:ascii="Arial" w:hAnsi="Arial" w:cs="Arial"/>
+          <w:noProof/>
+        </w:rPr>
+        <w:lastRenderedPageBreak/>
+        <w:drawing>
+          <wp:anchor distT="0" distB="0" distL="114300" distR="114300" simplePos="0" relativeHeight="251665920" behindDoc="1" locked="0" layoutInCell="1" allowOverlap="1" wp14:anchorId="1A8D3C7B" wp14:editId="37560C5B">
+            <wp:simplePos x="0" y="0"/>
+            <wp:positionH relativeFrom="column">
+              <wp:posOffset>0</wp:posOffset>
+            </wp:positionH>
+            <wp:positionV relativeFrom="paragraph">
+              <wp:posOffset>158750</wp:posOffset>
+            </wp:positionV>
+            <wp:extent cx="5932805" cy="3232150"/>
+            <wp:effectExtent l="0" t="0" r="0" b="6350"/>
+            <wp:wrapTight wrapText="bothSides">
+              <wp:wrapPolygon edited="0">
+                <wp:start x="0" y="0"/>
+                <wp:lineTo x="0" y="21515"/>
+                <wp:lineTo x="21501" y="21515"/>
+                <wp:lineTo x="21501" y="0"/>
+                <wp:lineTo x="0" y="0"/>
+              </wp:wrapPolygon>
+            </wp:wrapTight>
+            <wp:docPr id="12" name="Picture 12"/>
+            <wp:cNvGraphicFramePr>
+              <a:graphicFrameLocks xmlns:a="http://schemas.openxmlformats.org/drawingml/2006/main" noChangeAspect="1"/>
+            </wp:cNvGraphicFramePr>
+            <a:graphic xmlns:a="http://schemas.openxmlformats.org/drawingml/2006/main">
+              <a:graphicData uri="http://schemas.openxmlformats.org/drawingml/2006/picture">
+                <pic:pic xmlns:pic="http://schemas.openxmlformats.org/drawingml/2006/picture">
+                  <pic:nvPicPr>
+                    <pic:cNvPr id="0" name="Picture 1"/>
+                    <pic:cNvPicPr>
+                      <a:picLocks noChangeAspect="1" noChangeArrowheads="1"/>
+                    </pic:cNvPicPr>
+                  </pic:nvPicPr>
+                  <pic:blipFill>
+                    <a:blip r:embed="rId17" cstate="print">
+                      <a:extLst>
+                        <a:ext uri="{28A0092B-C50C-407E-A947-70E740481C1C}">
+                          <a14:useLocalDpi xmlns:a14="http://schemas.microsoft.com/office/drawing/2010/main" val="0"/>
+                        </a:ext>
+                      </a:extLst>
+                    </a:blip>
+                    <a:srcRect/>
+                    <a:stretch>
+                      <a:fillRect/>
+                    </a:stretch>
+                  </pic:blipFill>
+                  <pic:spPr bwMode="auto">
+                    <a:xfrm>
+                      <a:off x="0" y="0"/>
+                      <a:ext cx="5932805" cy="3232150"/>
+                    </a:xfrm>
+                    <a:prstGeom prst="rect">
+                      <a:avLst/>
+                    </a:prstGeom>
+                    <a:noFill/>
+                    <a:ln>
+                      <a:noFill/>
+                    </a:ln>
+                  </pic:spPr>
+                </pic:pic>
+              </a:graphicData>
+            </a:graphic>
+            <wp14:sizeRelH relativeFrom="page">
+              <wp14:pctWidth>0</wp14:pctWidth>
+            </wp14:sizeRelH>
+            <wp14:sizeRelV relativeFrom="page">
+              <wp14:pctHeight>0</wp14:pctHeight>
+            </wp14:sizeRelV>
+          </wp:anchor>
+        </w:drawing>
+      </w:r>
+      <w:r>
+        <w:rPr>
+          <w:rFonts w:ascii="Arial" w:hAnsi="Arial" w:cs="Arial"/>
+        </w:rPr>
+        <w:br/>
+      </w:r>
+      <w:r>
+        <w:rPr>
+          <w:rFonts w:ascii="System" w:eastAsia="Times New Roman" w:hAnsi="System" w:cs="Times New Roman"/>
+          <w:b/>
+          <w:bCs/>
+          <w:color w:val="5B5B5B"/>
+          <w:sz w:val="18"/>
+          <w:szCs w:val="18"/>
+        </w:rPr>
+        <w:t>Running '9. Add Articles, Cache, Offline, Statistics'</w:t>
+      </w:r>
+    </w:p>
+    <w:p>
+      <w:pPr>
+        <w:numPr>
+          <w:ilvl w:val="0"/>
+          <w:numId w:val="9"/>
+        </w:numPr>
+        <w:spacing w:before="105" w:after="105" w:line="240" w:lineRule="auto"/>
+        <w:ind w:left="120" w:right="120"/>
+        <w:rPr>
+          <w:rFonts w:ascii="System" w:eastAsia="Times New Roman" w:hAnsi="System" w:cs="Times New Roman"/>
+          <w:color w:val="5B5B5B"/>
+          <w:sz w:val="18"/>
+          <w:szCs w:val="18"/>
+        </w:rPr>
+      </w:pPr>
+      <w:r>
+        <w:rPr>
+          <w:rFonts w:ascii="System" w:eastAsia="Times New Roman" w:hAnsi="System" w:cs="Times New Roman"/>
+          <w:color w:val="5B5B5B"/>
+          <w:sz w:val="18"/>
+          <w:szCs w:val="18"/>
+        </w:rPr>
+        <w:t>1.Trying to execute open on /...</w:t>
+      </w:r>
+      <w:r>
+        <w:rPr>
+          <w:rFonts w:ascii="System" w:eastAsia="Times New Roman" w:hAnsi="System" w:cs="Times New Roman"/>
+          <w:color w:val="23843D"/>
+          <w:sz w:val="18"/>
+          <w:szCs w:val="18"/>
+        </w:rPr>
+        <w:t> Success</w:t>
+      </w:r>
+    </w:p>
+    <w:p>
+      <w:pPr>
+        <w:numPr>
+          <w:ilvl w:val="0"/>
+          <w:numId w:val="9"/>
+        </w:numPr>
+        <w:spacing w:before="105" w:after="105" w:line="240" w:lineRule="auto"/>
+        <w:ind w:left="120" w:right="120"/>
+        <w:rPr>
+          <w:rFonts w:ascii="System" w:eastAsia="Times New Roman" w:hAnsi="System" w:cs="Times New Roman"/>
+          <w:color w:val="5B5B5B"/>
+          <w:sz w:val="18"/>
+          <w:szCs w:val="18"/>
+        </w:rPr>
+      </w:pPr>
+      <w:r>
+        <w:rPr>
+          <w:rFonts w:ascii="System" w:eastAsia="Times New Roman" w:hAnsi="System" w:cs="Times New Roman"/>
+          <w:color w:val="5B5B5B"/>
+          <w:sz w:val="18"/>
+          <w:szCs w:val="18"/>
+        </w:rPr>
+        <w:t>2.Trying to find id=eyeReader-list-item6...</w:t>
+      </w:r>
+      <w:r>
+        <w:rPr>
+          <w:rFonts w:ascii="System" w:eastAsia="Times New Roman" w:hAnsi="System" w:cs="Times New Roman"/>
+          <w:color w:val="23843D"/>
+          <w:sz w:val="18"/>
+          <w:szCs w:val="18"/>
+        </w:rPr>
+        <w:t> Success</w:t>
+      </w:r>
+    </w:p>
+    <w:p>
+      <w:pPr>
+        <w:numPr>
+          <w:ilvl w:val="0"/>
+          <w:numId w:val="9"/>
+        </w:numPr>
+        <w:spacing w:before="105" w:after="105" w:line="240" w:lineRule="auto"/>
+        <w:ind w:left="120" w:right="120"/>
+        <w:rPr>
+          <w:rFonts w:ascii="System" w:eastAsia="Times New Roman" w:hAnsi="System" w:cs="Times New Roman"/>
+          <w:color w:val="5B5B5B"/>
+          <w:sz w:val="18"/>
+          <w:szCs w:val="18"/>
+        </w:rPr>
+      </w:pPr>
+      <w:r>
+        <w:rPr>
+          <w:rFonts w:ascii="System" w:eastAsia="Times New Roman" w:hAnsi="System" w:cs="Times New Roman"/>
+          <w:color w:val="5B5B5B"/>
+          <w:sz w:val="18"/>
+          <w:szCs w:val="18"/>
+        </w:rPr>
+        <w:t>3.Trying to execute clickAt on css=i.icon.ion-ios-glasses-outline with value 45,60...</w:t>
+      </w:r>
+      <w:r>
+        <w:rPr>
+          <w:rFonts w:ascii="System" w:eastAsia="Times New Roman" w:hAnsi="System" w:cs="Times New Roman"/>
+          <w:color w:val="23843D"/>
+          <w:sz w:val="18"/>
+          <w:szCs w:val="18"/>
+        </w:rPr>
+        <w:t> Success</w:t>
+      </w:r>
+    </w:p>
+    <w:p>
+      <w:pPr>
+        <w:numPr>
+          <w:ilvl w:val="0"/>
+          <w:numId w:val="9"/>
+        </w:numPr>
+        <w:spacing w:before="105" w:after="105" w:line="240" w:lineRule="auto"/>
+        <w:ind w:left="120" w:right="120"/>
+        <w:rPr>
+          <w:rFonts w:ascii="System" w:eastAsia="Times New Roman" w:hAnsi="System" w:cs="Times New Roman"/>
+          <w:color w:val="5B5B5B"/>
+          <w:sz w:val="18"/>
+          <w:szCs w:val="18"/>
+        </w:rPr>
+      </w:pPr>
+      <w:r>
+        <w:rPr>
+          <w:rFonts w:ascii="System" w:eastAsia="Times New Roman" w:hAnsi="System" w:cs="Times New Roman"/>
+          <w:color w:val="5B5B5B"/>
+          <w:sz w:val="18"/>
+          <w:szCs w:val="18"/>
+        </w:rPr>
+        <w:t>4.Trying to execute clickAt on //div[2]/ion-header-bar/div/span/button with value 17,13...</w:t>
+      </w:r>
+      <w:r>
+        <w:rPr>
+          <w:rFonts w:ascii="System" w:eastAsia="Times New Roman" w:hAnsi="System" w:cs="Times New Roman"/>
+          <w:color w:val="23843D"/>
+          <w:sz w:val="18"/>
+          <w:szCs w:val="18"/>
+        </w:rPr>
+        <w:t> Success</w:t>
+      </w:r>
+    </w:p>
+    <w:p>
+      <w:pPr>
+        <w:numPr>
+          <w:ilvl w:val="0"/>
+          <w:numId w:val="9"/>
+        </w:numPr>
+        <w:spacing w:before="105" w:after="105" w:line="240" w:lineRule="auto"/>
+        <w:ind w:left="120" w:right="120"/>
+        <w:rPr>
+          <w:rFonts w:ascii="System" w:eastAsia="Times New Roman" w:hAnsi="System" w:cs="Times New Roman"/>
+          <w:color w:val="5B5B5B"/>
+          <w:sz w:val="18"/>
+          <w:szCs w:val="18"/>
+        </w:rPr>
+      </w:pPr>
+      <w:r>
+        <w:rPr>
+          <w:rFonts w:ascii="System" w:eastAsia="Times New Roman" w:hAnsi="System" w:cs="Times New Roman"/>
+          <w:color w:val="5B5B5B"/>
+          <w:sz w:val="18"/>
+          <w:szCs w:val="18"/>
+        </w:rPr>
+        <w:t>5.Trying to execute clickAt on css=#eyeReader-list-item8 &gt; span.normalBlackLetters with value 66,6...</w:t>
+      </w:r>
+      <w:r>
+        <w:rPr>
+          <w:rFonts w:ascii="System" w:eastAsia="Times New Roman" w:hAnsi="System" w:cs="Times New Roman"/>
+          <w:color w:val="23843D"/>
+          <w:sz w:val="18"/>
+          <w:szCs w:val="18"/>
+        </w:rPr>
+        <w:t> Success</w:t>
+      </w:r>
+    </w:p>
+    <w:p>
+      <w:pPr>
+        <w:numPr>
+          <w:ilvl w:val="0"/>
+          <w:numId w:val="9"/>
+        </w:numPr>
+        <w:spacing w:before="105" w:after="105" w:line="240" w:lineRule="auto"/>
+        <w:ind w:left="120" w:right="120"/>
+        <w:rPr>
+          <w:rFonts w:ascii="System" w:eastAsia="Times New Roman" w:hAnsi="System" w:cs="Times New Roman"/>
+          <w:color w:val="5B5B5B"/>
+          <w:sz w:val="18"/>
+          <w:szCs w:val="18"/>
+        </w:rPr>
+      </w:pPr>
+      <w:r>
+        <w:rPr>
+          <w:rFonts w:ascii="System" w:eastAsia="Times New Roman" w:hAnsi="System" w:cs="Times New Roman"/>
+          <w:color w:val="5B5B5B"/>
+          <w:sz w:val="18"/>
+          <w:szCs w:val="18"/>
+        </w:rPr>
+        <w:t>6.Trying to execute mouseOver on css=#eyeReader-list-item8 &gt; span.normalBlackLetters...</w:t>
+      </w:r>
+      <w:r>
+        <w:rPr>
+          <w:rFonts w:ascii="System" w:eastAsia="Times New Roman" w:hAnsi="System" w:cs="Times New Roman"/>
+          <w:color w:val="23843D"/>
+          <w:sz w:val="18"/>
+          <w:szCs w:val="18"/>
+        </w:rPr>
+        <w:t> Success</w:t>
+      </w:r>
+    </w:p>
+    <w:p>
+      <w:pPr>
+        <w:numPr>
+          <w:ilvl w:val="0"/>
+          <w:numId w:val="9"/>
+        </w:numPr>
+        <w:spacing w:before="105" w:after="105" w:line="240" w:lineRule="auto"/>
+        <w:ind w:left="120" w:right="120"/>
+        <w:rPr>
+          <w:rFonts w:ascii="System" w:eastAsia="Times New Roman" w:hAnsi="System" w:cs="Times New Roman"/>
+          <w:color w:val="5B5B5B"/>
+          <w:sz w:val="18"/>
+          <w:szCs w:val="18"/>
+        </w:rPr>
+      </w:pPr>
+      <w:r>
+        <w:rPr>
+          <w:rFonts w:ascii="System" w:eastAsia="Times New Roman" w:hAnsi="System" w:cs="Times New Roman"/>
+          <w:color w:val="5B5B5B"/>
+          <w:sz w:val="18"/>
+          <w:szCs w:val="18"/>
+        </w:rPr>
+        <w:t>7.Trying to execute mouseOut on css=#eyeReader-list-item8 &gt; span.normalBlackLetters...</w:t>
+      </w:r>
+      <w:r>
+        <w:rPr>
+          <w:rFonts w:ascii="System" w:eastAsia="Times New Roman" w:hAnsi="System" w:cs="Times New Roman"/>
+          <w:color w:val="23843D"/>
+          <w:sz w:val="18"/>
+          <w:szCs w:val="18"/>
+        </w:rPr>
+        <w:t> Success</w:t>
+      </w:r>
+    </w:p>
+    <w:p>
+      <w:pPr>
+        <w:numPr>
+          <w:ilvl w:val="0"/>
+          <w:numId w:val="9"/>
+        </w:numPr>
+        <w:spacing w:before="105" w:after="105" w:line="240" w:lineRule="auto"/>
+        <w:ind w:left="120" w:right="120"/>
+        <w:rPr>
+          <w:rFonts w:ascii="System" w:eastAsia="Times New Roman" w:hAnsi="System" w:cs="Times New Roman"/>
+          <w:color w:val="5B5B5B"/>
+          <w:sz w:val="18"/>
+          <w:szCs w:val="18"/>
+        </w:rPr>
+      </w:pPr>
+      <w:r>
+        <w:rPr>
+          <w:rFonts w:ascii="System" w:eastAsia="Times New Roman" w:hAnsi="System" w:cs="Times New Roman"/>
+          <w:color w:val="5B5B5B"/>
+          <w:sz w:val="18"/>
+          <w:szCs w:val="18"/>
+        </w:rPr>
+        <w:t>8.Trying to execute clickAt on id=addSources-checkbox3 with value 35,29...</w:t>
+      </w:r>
+      <w:r>
+        <w:rPr>
+          <w:rFonts w:ascii="System" w:eastAsia="Times New Roman" w:hAnsi="System" w:cs="Times New Roman"/>
+          <w:color w:val="23843D"/>
+          <w:sz w:val="18"/>
+          <w:szCs w:val="18"/>
+        </w:rPr>
+        <w:t> Success</w:t>
+      </w:r>
+    </w:p>
+    <w:p>
+      <w:pPr>
+        <w:numPr>
+          <w:ilvl w:val="0"/>
+          <w:numId w:val="9"/>
+        </w:numPr>
+        <w:spacing w:before="105" w:after="105" w:line="240" w:lineRule="auto"/>
+        <w:ind w:left="120" w:right="120"/>
+        <w:rPr>
+          <w:rFonts w:ascii="System" w:eastAsia="Times New Roman" w:hAnsi="System" w:cs="Times New Roman"/>
+          <w:color w:val="5B5B5B"/>
+          <w:sz w:val="18"/>
+          <w:szCs w:val="18"/>
+        </w:rPr>
+      </w:pPr>
+      <w:r>
+        <w:rPr>
+          <w:rFonts w:ascii="System" w:eastAsia="Times New Roman" w:hAnsi="System" w:cs="Times New Roman"/>
+          <w:color w:val="5B5B5B"/>
+          <w:sz w:val="18"/>
+          <w:szCs w:val="18"/>
+        </w:rPr>
+        <w:t>9.Trying to execute clickAt on xpath=(//label[@id='addSources-checkbox3'])[3] with value 31,46...</w:t>
+      </w:r>
+      <w:r>
+        <w:rPr>
+          <w:rFonts w:ascii="System" w:eastAsia="Times New Roman" w:hAnsi="System" w:cs="Times New Roman"/>
+          <w:color w:val="23843D"/>
+          <w:sz w:val="18"/>
+          <w:szCs w:val="18"/>
+        </w:rPr>
+        <w:t> Success</w:t>
+      </w:r>
+    </w:p>
+    <w:p>
+      <w:pPr>
+        <w:numPr>
+          <w:ilvl w:val="0"/>
+          <w:numId w:val="9"/>
+        </w:numPr>
+        <w:spacing w:before="105" w:after="105" w:line="240" w:lineRule="auto"/>
+        <w:ind w:left="120" w:right="120"/>
+        <w:rPr>
+          <w:rFonts w:ascii="System" w:eastAsia="Times New Roman" w:hAnsi="System" w:cs="Times New Roman"/>
+          <w:color w:val="5B5B5B"/>
+          <w:sz w:val="18"/>
+          <w:szCs w:val="18"/>
+        </w:rPr>
+      </w:pPr>
+      <w:r>
+        <w:rPr>
+          <w:rFonts w:ascii="System" w:eastAsia="Times New Roman" w:hAnsi="System" w:cs="Times New Roman"/>
+          <w:color w:val="5B5B5B"/>
+          <w:sz w:val="18"/>
+          <w:szCs w:val="18"/>
+        </w:rPr>
+        <w:t>10.Trying to execute clickAt on xpath=(//label[@id='addSources-checkbox3'])[4] with value 35,42...</w:t>
+      </w:r>
+      <w:r>
+        <w:rPr>
+          <w:rFonts w:ascii="System" w:eastAsia="Times New Roman" w:hAnsi="System" w:cs="Times New Roman"/>
+          <w:color w:val="23843D"/>
+          <w:sz w:val="18"/>
+          <w:szCs w:val="18"/>
+        </w:rPr>
+        <w:t> Success</w:t>
+      </w:r>
+    </w:p>
+    <w:p>
+      <w:pPr>
+        <w:numPr>
+          <w:ilvl w:val="0"/>
+          <w:numId w:val="9"/>
+        </w:numPr>
+        <w:spacing w:before="105" w:after="105" w:line="240" w:lineRule="auto"/>
+        <w:ind w:left="120" w:right="120"/>
+        <w:rPr>
+          <w:rFonts w:ascii="System" w:eastAsia="Times New Roman" w:hAnsi="System" w:cs="Times New Roman"/>
+          <w:color w:val="5B5B5B"/>
+          <w:sz w:val="18"/>
+          <w:szCs w:val="18"/>
+        </w:rPr>
+      </w:pPr>
+      <w:r>
+        <w:rPr>
+          <w:rFonts w:ascii="System" w:eastAsia="Times New Roman" w:hAnsi="System" w:cs="Times New Roman"/>
+          <w:color w:val="5B5B5B"/>
+          <w:sz w:val="18"/>
+          <w:szCs w:val="18"/>
+        </w:rPr>
+        <w:t>11.Trying to execute clickAt on xpath=(//label[@id='addSources-checkbox3'])[2] with value 27,32...</w:t>
+      </w:r>
+      <w:r>
+        <w:rPr>
+          <w:rFonts w:ascii="System" w:eastAsia="Times New Roman" w:hAnsi="System" w:cs="Times New Roman"/>
+          <w:color w:val="23843D"/>
+          <w:sz w:val="18"/>
+          <w:szCs w:val="18"/>
+        </w:rPr>
+        <w:t> Success</w:t>
+      </w:r>
+    </w:p>
+    <w:p>
+      <w:pPr>
+        <w:numPr>
+          <w:ilvl w:val="0"/>
+          <w:numId w:val="9"/>
+        </w:numPr>
+        <w:spacing w:before="105" w:after="105" w:line="240" w:lineRule="auto"/>
+        <w:ind w:left="120" w:right="120"/>
+        <w:rPr>
+          <w:rFonts w:ascii="System" w:eastAsia="Times New Roman" w:hAnsi="System" w:cs="Times New Roman"/>
+          <w:color w:val="5B5B5B"/>
+          <w:sz w:val="18"/>
+          <w:szCs w:val="18"/>
+        </w:rPr>
+      </w:pPr>
+      <w:r>
+        <w:rPr>
+          <w:rFonts w:ascii="System" w:eastAsia="Times New Roman" w:hAnsi="System" w:cs="Times New Roman"/>
+          <w:color w:val="5B5B5B"/>
+          <w:sz w:val="18"/>
+          <w:szCs w:val="18"/>
+        </w:rPr>
+        <w:t>12.Trying to execute clickAt on //span/button with value 20,19...</w:t>
+      </w:r>
+      <w:r>
+        <w:rPr>
+          <w:rFonts w:ascii="System" w:eastAsia="Times New Roman" w:hAnsi="System" w:cs="Times New Roman"/>
+          <w:color w:val="23843D"/>
+          <w:sz w:val="18"/>
+          <w:szCs w:val="18"/>
+        </w:rPr>
+        <w:t> Success</w:t>
+      </w:r>
+    </w:p>
+    <w:p>
+      <w:pPr>
+        <w:numPr>
+          <w:ilvl w:val="0"/>
+          <w:numId w:val="9"/>
+        </w:numPr>
+        <w:spacing w:before="105" w:after="105" w:line="240" w:lineRule="auto"/>
+        <w:ind w:left="120" w:right="120"/>
+        <w:rPr>
+          <w:rFonts w:ascii="System" w:eastAsia="Times New Roman" w:hAnsi="System" w:cs="Times New Roman"/>
+          <w:color w:val="5B5B5B"/>
+          <w:sz w:val="18"/>
+          <w:szCs w:val="18"/>
+        </w:rPr>
+      </w:pPr>
+      <w:r>
+        <w:rPr>
+          <w:rFonts w:ascii="System" w:eastAsia="Times New Roman" w:hAnsi="System" w:cs="Times New Roman"/>
+          <w:color w:val="5B5B5B"/>
+          <w:sz w:val="18"/>
+          <w:szCs w:val="18"/>
+        </w:rPr>
+        <w:t>13.Trying to execute clickAt on css=#eyeReader-list-item7 &gt; span.normalBlackLetters with value 46,20...</w:t>
+      </w:r>
+      <w:r>
+        <w:rPr>
+          <w:rFonts w:ascii="System" w:eastAsia="Times New Roman" w:hAnsi="System" w:cs="Times New Roman"/>
+          <w:color w:val="23843D"/>
+          <w:sz w:val="18"/>
+          <w:szCs w:val="18"/>
+        </w:rPr>
+        <w:t> Success</w:t>
+      </w:r>
+    </w:p>
+    <w:p>
+      <w:pPr>
+        <w:numPr>
+          <w:ilvl w:val="0"/>
+          <w:numId w:val="9"/>
+        </w:numPr>
+        <w:spacing w:before="105" w:after="105" w:line="240" w:lineRule="auto"/>
+        <w:ind w:left="120" w:right="120"/>
+        <w:rPr>
+          <w:rFonts w:ascii="System" w:eastAsia="Times New Roman" w:hAnsi="System" w:cs="Times New Roman"/>
+          <w:color w:val="5B5B5B"/>
+          <w:sz w:val="18"/>
+          <w:szCs w:val="18"/>
+        </w:rPr>
+      </w:pPr>
+      <w:r>
+        <w:rPr>
+          <w:rFonts w:ascii="System" w:eastAsia="Times New Roman" w:hAnsi="System" w:cs="Times New Roman"/>
+          <w:color w:val="5B5B5B"/>
+          <w:sz w:val="18"/>
+          <w:szCs w:val="18"/>
+        </w:rPr>
+        <w:t>14.Trying to execute mouseOver on css=#eyeReader-list-item7 &gt; span.normalBlackLetters...</w:t>
+      </w:r>
+      <w:r>
+        <w:rPr>
+          <w:rFonts w:ascii="System" w:eastAsia="Times New Roman" w:hAnsi="System" w:cs="Times New Roman"/>
+          <w:color w:val="23843D"/>
+          <w:sz w:val="18"/>
+          <w:szCs w:val="18"/>
+        </w:rPr>
+        <w:t> Success</w:t>
+      </w:r>
+    </w:p>
+    <w:p>
+      <w:pPr>
+        <w:numPr>
+          <w:ilvl w:val="0"/>
+          <w:numId w:val="9"/>
+        </w:numPr>
+        <w:spacing w:before="105" w:after="105" w:line="240" w:lineRule="auto"/>
+        <w:ind w:left="120" w:right="120"/>
+        <w:rPr>
+          <w:rFonts w:ascii="System" w:eastAsia="Times New Roman" w:hAnsi="System" w:cs="Times New Roman"/>
+          <w:color w:val="5B5B5B"/>
+          <w:sz w:val="18"/>
+          <w:szCs w:val="18"/>
+        </w:rPr>
+      </w:pPr>
+      <w:r>
+        <w:rPr>
+          <w:rFonts w:ascii="System" w:eastAsia="Times New Roman" w:hAnsi="System" w:cs="Times New Roman"/>
+          <w:color w:val="5B5B5B"/>
+          <w:sz w:val="18"/>
+          <w:szCs w:val="18"/>
+        </w:rPr>
+        <w:t>15.Trying to execute mouseOut on css=#eyeReader-list-item7 &gt; span.normalBlackLetters...</w:t>
+      </w:r>
+      <w:r>
+        <w:rPr>
+          <w:rFonts w:ascii="System" w:eastAsia="Times New Roman" w:hAnsi="System" w:cs="Times New Roman"/>
+          <w:color w:val="23843D"/>
+          <w:sz w:val="18"/>
+          <w:szCs w:val="18"/>
+        </w:rPr>
+        <w:t> Success</w:t>
+      </w:r>
+    </w:p>
+    <w:p>
+      <w:pPr>
+        <w:numPr>
+          <w:ilvl w:val="0"/>
+          <w:numId w:val="9"/>
+        </w:numPr>
+        <w:spacing w:before="105" w:after="105" w:line="240" w:lineRule="auto"/>
+        <w:ind w:left="120" w:right="120"/>
+        <w:rPr>
+          <w:rFonts w:ascii="System" w:eastAsia="Times New Roman" w:hAnsi="System" w:cs="Times New Roman"/>
+          <w:color w:val="5B5B5B"/>
+          <w:sz w:val="18"/>
+          <w:szCs w:val="18"/>
+        </w:rPr>
+      </w:pPr>
+      <w:r>
+        <w:rPr>
+          <w:rFonts w:ascii="System" w:eastAsia="Times New Roman" w:hAnsi="System" w:cs="Times New Roman"/>
+          <w:color w:val="5B5B5B"/>
+          <w:sz w:val="18"/>
+          <w:szCs w:val="18"/>
+        </w:rPr>
+        <w:t>16.Trying to execute clickAt on //ion-view[@id='page2']/ion-content/div/div/div[2]/label with value 15,30...</w:t>
+      </w:r>
+      <w:r>
+        <w:rPr>
+          <w:rFonts w:ascii="System" w:eastAsia="Times New Roman" w:hAnsi="System" w:cs="Times New Roman"/>
+          <w:color w:val="23843D"/>
+          <w:sz w:val="18"/>
+          <w:szCs w:val="18"/>
+        </w:rPr>
+        <w:t> Success</w:t>
+      </w:r>
+    </w:p>
+    <w:p>
+      <w:pPr>
+        <w:numPr>
+          <w:ilvl w:val="0"/>
+          <w:numId w:val="9"/>
+        </w:numPr>
+        <w:spacing w:before="105" w:after="105" w:line="240" w:lineRule="auto"/>
+        <w:ind w:left="120" w:right="120"/>
+        <w:rPr>
+          <w:rFonts w:ascii="System" w:eastAsia="Times New Roman" w:hAnsi="System" w:cs="Times New Roman"/>
+          <w:color w:val="5B5B5B"/>
+          <w:sz w:val="18"/>
+          <w:szCs w:val="18"/>
+        </w:rPr>
+      </w:pPr>
+      <w:r>
+        <w:rPr>
+          <w:rFonts w:ascii="System" w:eastAsia="Times New Roman" w:hAnsi="System" w:cs="Times New Roman"/>
+          <w:color w:val="5B5B5B"/>
+          <w:sz w:val="18"/>
+          <w:szCs w:val="18"/>
+        </w:rPr>
+        <w:t>17.Trying to execute type on name=Tolerance Level Range with value 32...</w:t>
+      </w:r>
+      <w:r>
+        <w:rPr>
+          <w:rFonts w:ascii="System" w:eastAsia="Times New Roman" w:hAnsi="System" w:cs="Times New Roman"/>
+          <w:color w:val="23843D"/>
+          <w:sz w:val="18"/>
+          <w:szCs w:val="18"/>
+        </w:rPr>
+        <w:t> Success</w:t>
+      </w:r>
+    </w:p>
+    <w:p>
+      <w:pPr>
+        <w:numPr>
+          <w:ilvl w:val="0"/>
+          <w:numId w:val="9"/>
+        </w:numPr>
+        <w:spacing w:before="105" w:after="105" w:line="240" w:lineRule="auto"/>
+        <w:ind w:left="120" w:right="120"/>
+        <w:rPr>
+          <w:rFonts w:ascii="System" w:eastAsia="Times New Roman" w:hAnsi="System" w:cs="Times New Roman"/>
+          <w:color w:val="5B5B5B"/>
+          <w:sz w:val="18"/>
+          <w:szCs w:val="18"/>
+        </w:rPr>
+      </w:pPr>
+      <w:r>
+        <w:rPr>
+          <w:rFonts w:ascii="System" w:eastAsia="Times New Roman" w:hAnsi="System" w:cs="Times New Roman"/>
+          <w:color w:val="5B5B5B"/>
+          <w:sz w:val="18"/>
+          <w:szCs w:val="18"/>
+        </w:rPr>
+        <w:lastRenderedPageBreak/>
+        <w:t>18.Trying to execute clickAt on //div[2]/ion-header-bar/div/span/button with value 4,10...</w:t>
+      </w:r>
+      <w:r>
+        <w:rPr>
+          <w:rFonts w:ascii="System" w:eastAsia="Times New Roman" w:hAnsi="System" w:cs="Times New Roman"/>
+          <w:color w:val="23843D"/>
+          <w:sz w:val="18"/>
+          <w:szCs w:val="18"/>
+        </w:rPr>
+        <w:t> Success</w:t>
+      </w:r>
+    </w:p>
+    <w:p>
+      <w:pPr>
+        <w:numPr>
+          <w:ilvl w:val="0"/>
+          <w:numId w:val="9"/>
+        </w:numPr>
+        <w:spacing w:before="105" w:after="105" w:line="240" w:lineRule="auto"/>
+        <w:ind w:left="120" w:right="120"/>
+        <w:rPr>
+          <w:rFonts w:ascii="System" w:eastAsia="Times New Roman" w:hAnsi="System" w:cs="Times New Roman"/>
+          <w:color w:val="5B5B5B"/>
+          <w:sz w:val="18"/>
+          <w:szCs w:val="18"/>
+        </w:rPr>
+      </w:pPr>
+      <w:r>
+        <w:rPr>
+          <w:rFonts w:ascii="System" w:eastAsia="Times New Roman" w:hAnsi="System" w:cs="Times New Roman"/>
+          <w:color w:val="5B5B5B"/>
+          <w:sz w:val="18"/>
+          <w:szCs w:val="18"/>
+        </w:rPr>
+        <w:t>19.Trying to execute clickAt on css=#eyeReader-list-item6 &gt; span.normalBlackLetters with value 47,18...</w:t>
+      </w:r>
+      <w:r>
+        <w:rPr>
+          <w:rFonts w:ascii="System" w:eastAsia="Times New Roman" w:hAnsi="System" w:cs="Times New Roman"/>
+          <w:color w:val="23843D"/>
+          <w:sz w:val="18"/>
+          <w:szCs w:val="18"/>
+        </w:rPr>
+        <w:t> Success</w:t>
+      </w:r>
+    </w:p>
+    <w:p>
+      <w:pPr>
+        <w:numPr>
+          <w:ilvl w:val="0"/>
+          <w:numId w:val="9"/>
+        </w:numPr>
+        <w:spacing w:before="105" w:after="105" w:line="240" w:lineRule="auto"/>
+        <w:ind w:left="120" w:right="120"/>
+        <w:rPr>
+          <w:rFonts w:ascii="System" w:eastAsia="Times New Roman" w:hAnsi="System" w:cs="Times New Roman"/>
+          <w:color w:val="5B5B5B"/>
+          <w:sz w:val="18"/>
+          <w:szCs w:val="18"/>
+        </w:rPr>
+      </w:pPr>
+      <w:r>
+        <w:rPr>
+          <w:rFonts w:ascii="System" w:eastAsia="Times New Roman" w:hAnsi="System" w:cs="Times New Roman"/>
+          <w:color w:val="5B5B5B"/>
+          <w:sz w:val="18"/>
+          <w:szCs w:val="18"/>
+        </w:rPr>
+        <w:t>20.Trying to execute mouseOver on css=#eyeReader-list-item6 &gt; span.normalBlackLetters...</w:t>
+      </w:r>
+      <w:r>
+        <w:rPr>
+          <w:rFonts w:ascii="System" w:eastAsia="Times New Roman" w:hAnsi="System" w:cs="Times New Roman"/>
+          <w:color w:val="23843D"/>
+          <w:sz w:val="18"/>
+          <w:szCs w:val="18"/>
+        </w:rPr>
+        <w:t> Success</w:t>
+      </w:r>
+    </w:p>
+    <w:p>
+      <w:pPr>
+        <w:numPr>
+          <w:ilvl w:val="0"/>
+          <w:numId w:val="9"/>
+        </w:numPr>
+        <w:spacing w:before="105" w:after="105" w:line="240" w:lineRule="auto"/>
+        <w:ind w:left="120" w:right="120"/>
+        <w:rPr>
+          <w:rFonts w:ascii="System" w:eastAsia="Times New Roman" w:hAnsi="System" w:cs="Times New Roman"/>
+          <w:color w:val="5B5B5B"/>
+          <w:sz w:val="18"/>
+          <w:szCs w:val="18"/>
+        </w:rPr>
+      </w:pPr>
+      <w:r>
+        <w:rPr>
+          <w:rFonts w:ascii="System" w:eastAsia="Times New Roman" w:hAnsi="System" w:cs="Times New Roman"/>
+          <w:color w:val="5B5B5B"/>
+          <w:sz w:val="18"/>
+          <w:szCs w:val="18"/>
+        </w:rPr>
+        <w:t>21.Trying to execute mouseOut on css=span.normalBlackLetters...</w:t>
+      </w:r>
+      <w:r>
+        <w:rPr>
+          <w:rFonts w:ascii="System" w:eastAsia="Times New Roman" w:hAnsi="System" w:cs="Times New Roman"/>
+          <w:color w:val="23843D"/>
+          <w:sz w:val="18"/>
+          <w:szCs w:val="18"/>
+        </w:rPr>
+        <w:t> Success</w:t>
+      </w:r>
+    </w:p>
+    <w:p>
+      <w:pPr>
+        <w:numPr>
+          <w:ilvl w:val="0"/>
+          <w:numId w:val="9"/>
+        </w:numPr>
+        <w:spacing w:before="105" w:after="105" w:line="240" w:lineRule="auto"/>
+        <w:ind w:left="120" w:right="120"/>
+        <w:rPr>
+          <w:rFonts w:ascii="System" w:eastAsia="Times New Roman" w:hAnsi="System" w:cs="Times New Roman"/>
+          <w:color w:val="5B5B5B"/>
+          <w:sz w:val="18"/>
+          <w:szCs w:val="18"/>
+        </w:rPr>
+      </w:pPr>
+      <w:r>
+        <w:rPr>
+          <w:rFonts w:ascii="System" w:eastAsia="Times New Roman" w:hAnsi="System" w:cs="Times New Roman"/>
+          <w:color w:val="5B5B5B"/>
+          <w:sz w:val="18"/>
+          <w:szCs w:val="18"/>
+        </w:rPr>
+        <w:t>22.Trying to find css=div.click-block...</w:t>
+      </w:r>
+      <w:r>
+        <w:rPr>
+          <w:rFonts w:ascii="System" w:eastAsia="Times New Roman" w:hAnsi="System" w:cs="Times New Roman"/>
+          <w:color w:val="23843D"/>
+          <w:sz w:val="18"/>
+          <w:szCs w:val="18"/>
+        </w:rPr>
+        <w:t> Success</w:t>
+      </w:r>
+    </w:p>
+    <w:p>
+      <w:pPr>
+        <w:numPr>
+          <w:ilvl w:val="0"/>
+          <w:numId w:val="9"/>
+        </w:numPr>
+        <w:spacing w:before="105" w:after="105" w:line="240" w:lineRule="auto"/>
+        <w:ind w:left="120" w:right="120"/>
+        <w:rPr>
+          <w:rFonts w:ascii="System" w:eastAsia="Times New Roman" w:hAnsi="System" w:cs="Times New Roman"/>
+          <w:color w:val="5B5B5B"/>
+          <w:sz w:val="18"/>
+          <w:szCs w:val="18"/>
+        </w:rPr>
+      </w:pPr>
+      <w:r>
+        <w:rPr>
+          <w:rFonts w:ascii="System" w:eastAsia="Times New Roman" w:hAnsi="System" w:cs="Times New Roman"/>
+          <w:color w:val="5B5B5B"/>
+          <w:sz w:val="18"/>
+          <w:szCs w:val="18"/>
+        </w:rPr>
+        <w:t>23.Trying to execute clickAt on //div[@id='article-markdown3']/div[5]/div/button with value 31,-1182...</w:t>
+      </w:r>
+      <w:r>
+        <w:rPr>
+          <w:rFonts w:ascii="System" w:eastAsia="Times New Roman" w:hAnsi="System" w:cs="Times New Roman"/>
+          <w:color w:val="23843D"/>
+          <w:sz w:val="18"/>
+          <w:szCs w:val="18"/>
+        </w:rPr>
+        <w:t> Success</w:t>
+      </w:r>
+    </w:p>
+    <w:p>
+      <w:pPr>
+        <w:numPr>
+          <w:ilvl w:val="0"/>
+          <w:numId w:val="9"/>
+        </w:numPr>
+        <w:spacing w:before="105" w:after="105" w:line="240" w:lineRule="auto"/>
+        <w:ind w:left="120" w:right="120"/>
+        <w:rPr>
+          <w:rFonts w:ascii="System" w:eastAsia="Times New Roman" w:hAnsi="System" w:cs="Times New Roman"/>
+          <w:b/>
+          <w:bCs/>
+          <w:color w:val="23843D"/>
+          <w:sz w:val="18"/>
+          <w:szCs w:val="18"/>
+        </w:rPr>
+      </w:pPr>
+      <w:r>
+        <w:rPr>
+          <w:rFonts w:ascii="System" w:eastAsia="Times New Roman" w:hAnsi="System" w:cs="Times New Roman"/>
+          <w:b/>
+          <w:bCs/>
+          <w:color w:val="23843D"/>
+          <w:sz w:val="18"/>
+          <w:szCs w:val="18"/>
+        </w:rPr>
+        <w:t>'9. Add Articles, Cache, Offline, Statistics' completed successfully</w:t>
+      </w:r>
+    </w:p>
+    <w:p>
+      <w:pPr>
+        <w:rPr>
+          <w:rFonts w:ascii="Arial" w:hAnsi="Arial" w:cs="Arial"/>
+        </w:rPr>
+      </w:pPr>
+    </w:p>
+    <w:p>
+      <w:pPr>
+        <w:rPr>
+          <w:rFonts w:ascii="Arial" w:hAnsi="Arial" w:cs="Arial"/>
+        </w:rPr>
+      </w:pPr>
+    </w:p>
+    <w:p>
+      <w:pPr>
+        <w:rPr>
+          <w:rFonts w:ascii="Arial" w:hAnsi="Arial" w:cs="Arial"/>
+        </w:rPr>
+      </w:pPr>
+    </w:p>
+    <w:p>
+      <w:pPr>
+        <w:rPr>
+          <w:rFonts w:ascii="Arial" w:hAnsi="Arial" w:cs="Arial"/>
+        </w:rPr>
+      </w:pPr>
+    </w:p>
+    <w:p>
+      <w:pPr>
+        <w:rPr>
+          <w:rFonts w:ascii="Arial" w:hAnsi="Arial" w:cs="Arial"/>
+        </w:rPr>
+      </w:pPr>
+    </w:p>
+    <w:p>
+      <w:pPr>
+        <w:rPr>
+          <w:rFonts w:ascii="Arial" w:hAnsi="Arial" w:cs="Arial"/>
+        </w:rPr>
+      </w:pPr>
+    </w:p>
+    <w:p>
+      <w:pPr>
+        <w:rPr>
+          <w:rFonts w:ascii="Arial" w:hAnsi="Arial" w:cs="Arial"/>
+        </w:rPr>
+      </w:pPr>
+    </w:p>
+    <w:p>
+      <w:pPr>
+        <w:rPr>
+          <w:rFonts w:ascii="Arial" w:hAnsi="Arial" w:cs="Arial"/>
+        </w:rPr>
+      </w:pPr>
+    </w:p>
+    <w:p>
+      <w:pPr>
+        <w:rPr>
+          <w:rFonts w:ascii="Arial" w:hAnsi="Arial" w:cs="Arial"/>
+        </w:rPr>
+      </w:pPr>
+    </w:p>
+    <w:p>
+      <w:pPr>
+        <w:rPr>
+          <w:rFonts w:ascii="Arial" w:hAnsi="Arial" w:cs="Arial"/>
+        </w:rPr>
+      </w:pPr>
+    </w:p>
+    <w:p>
+      <w:pPr>
+        <w:rPr>
+          <w:rFonts w:ascii="Arial" w:hAnsi="Arial" w:cs="Arial"/>
+        </w:rPr>
+      </w:pPr>
+    </w:p>
+    <w:p>
+      <w:pPr>
+        <w:rPr>
+          <w:rFonts w:ascii="Arial" w:hAnsi="Arial" w:cs="Arial"/>
+        </w:rPr>
+      </w:pPr>
+    </w:p>
+    <w:p>
+      <w:pPr>
+        <w:rPr>
+          <w:rFonts w:ascii="Arial" w:hAnsi="Arial" w:cs="Arial"/>
+        </w:rPr>
+      </w:pPr>
+    </w:p>
+    <w:p>
+      <w:pPr>
+        <w:rPr>
+          <w:rFonts w:ascii="System" w:eastAsia="Times New Roman" w:hAnsi="System" w:cs="Times New Roman"/>
+          <w:b/>
+          <w:bCs/>
+          <w:color w:val="23843D"/>
+          <w:sz w:val="18"/>
+          <w:szCs w:val="18"/>
+        </w:rPr>
+      </w:pPr>
+      <w:bookmarkStart w:id="0" w:name="_GoBack"/>
+      <w:bookmarkEnd w:id="0"/>
+    </w:p>
+    <w:p>
+      <w:pPr>
+        <w:rPr>
+          <w:rFonts w:ascii="Arial" w:hAnsi="Arial" w:cs="Arial"/>
+        </w:rPr>
+      </w:pPr>
+    </w:p>
     <w:sectPr>
-      <w:headerReference w:type="default" r:id="rId17"/>
+      <w:headerReference w:type="default" r:id="rId18"/>
       <w:pgSz w:w="12240" w:h="15840"/>
       <w:pgMar w:top="2268" w:right="1440" w:bottom="1440" w:left="1440" w:header="720" w:footer="720" w:gutter="0"/>
       <w:cols w:space="720"/>
@@ -18479,15 +19645,7 @@
                               <w:color w:val="1F497D"/>
                               <w:sz w:val="20"/>
                             </w:rPr>
-                            <w:t>Unit</w:t>
-                          </w:r>
-                          <w:r>
-                            <w:rPr>
-                              <w:b/>
-                              <w:color w:val="1F497D"/>
-                              <w:sz w:val="20"/>
-                            </w:rPr>
-                            <w:t xml:space="preserve"> Test Plan</w:t>
+                            <w:t>Unit Test Plan</w:t>
                           </w:r>
                           <w:r>
                             <w:rPr>
@@ -18567,15 +19725,7 @@
                               <w:sz w:val="18"/>
                               <w:szCs w:val="18"/>
                             </w:rPr>
-                            <w:t xml:space="preserve">Service </w:t>
-                          </w:r>
-                          <w:r>
-                            <w:rPr>
-                              <w:b/>
-                              <w:sz w:val="18"/>
-                              <w:szCs w:val="18"/>
-                            </w:rPr>
-                            <w:t>Owner:</w:t>
+                            <w:t>Service Owner:</w:t>
                           </w:r>
                           <w:r>
                             <w:rPr>
@@ -18729,15 +19879,7 @@
                         <w:color w:val="1F497D"/>
                         <w:sz w:val="20"/>
                       </w:rPr>
-                      <w:t>Unit</w:t>
-                    </w:r>
-                    <w:r>
-                      <w:rPr>
-                        <w:b/>
-                        <w:color w:val="1F497D"/>
-                        <w:sz w:val="20"/>
-                      </w:rPr>
-                      <w:t xml:space="preserve"> Test Plan</w:t>
+                      <w:t>Unit Test Plan</w:t>
                     </w:r>
                     <w:r>
                       <w:rPr>
@@ -18817,15 +19959,7 @@
                         <w:sz w:val="18"/>
                         <w:szCs w:val="18"/>
                       </w:rPr>
-                      <w:t xml:space="preserve">Service </w:t>
-                    </w:r>
-                    <w:r>
-                      <w:rPr>
-                        <w:b/>
-                        <w:sz w:val="18"/>
-                        <w:szCs w:val="18"/>
-                      </w:rPr>
-                      <w:t>Owner:</w:t>
+                      <w:t>Service Owner:</w:t>
                     </w:r>
                     <w:r>
                       <w:rPr>
@@ -19417,6 +20551,304 @@
     </w:lvl>
   </w:abstractNum>
   <w:abstractNum w:abstractNumId="3" w15:restartNumberingAfterBreak="0">
+    <w:nsid w:val="20F9234B"/>
+    <w:multiLevelType w:val="multilevel"/>
+    <w:tmpl w:val="3B00D610"/>
+    <w:lvl w:ilvl="0">
+      <w:start w:val="1"/>
+      <w:numFmt w:val="bullet"/>
+      <w:lvlText w:val=""/>
+      <w:lvlJc w:val="left"/>
+      <w:pPr>
+        <w:tabs>
+          <w:tab w:val="num" w:pos="720"/>
+        </w:tabs>
+        <w:ind w:left="720" w:hanging="360"/>
+      </w:pPr>
+      <w:rPr>
+        <w:rFonts w:ascii="Symbol" w:hAnsi="Symbol" w:hint="default"/>
+        <w:sz w:val="20"/>
+      </w:rPr>
+    </w:lvl>
+    <w:lvl w:ilvl="1" w:tentative="1">
+      <w:start w:val="1"/>
+      <w:numFmt w:val="bullet"/>
+      <w:lvlText w:val="o"/>
+      <w:lvlJc w:val="left"/>
+      <w:pPr>
+        <w:tabs>
+          <w:tab w:val="num" w:pos="1440"/>
+        </w:tabs>
+        <w:ind w:left="1440" w:hanging="360"/>
+      </w:pPr>
+      <w:rPr>
+        <w:rFonts w:ascii="Courier New" w:hAnsi="Courier New" w:hint="default"/>
+        <w:sz w:val="20"/>
+      </w:rPr>
+    </w:lvl>
+    <w:lvl w:ilvl="2" w:tentative="1">
+      <w:start w:val="1"/>
+      <w:numFmt w:val="bullet"/>
+      <w:lvlText w:val=""/>
+      <w:lvlJc w:val="left"/>
+      <w:pPr>
+        <w:tabs>
+          <w:tab w:val="num" w:pos="2160"/>
+        </w:tabs>
+        <w:ind w:left="2160" w:hanging="360"/>
+      </w:pPr>
+      <w:rPr>
+        <w:rFonts w:ascii="Wingdings" w:hAnsi="Wingdings" w:hint="default"/>
+        <w:sz w:val="20"/>
+      </w:rPr>
+    </w:lvl>
+    <w:lvl w:ilvl="3" w:tentative="1">
+      <w:start w:val="1"/>
+      <w:numFmt w:val="bullet"/>
+      <w:lvlText w:val=""/>
+      <w:lvlJc w:val="left"/>
+      <w:pPr>
+        <w:tabs>
+          <w:tab w:val="num" w:pos="2880"/>
+        </w:tabs>
+        <w:ind w:left="2880" w:hanging="360"/>
+      </w:pPr>
+      <w:rPr>
+        <w:rFonts w:ascii="Wingdings" w:hAnsi="Wingdings" w:hint="default"/>
+        <w:sz w:val="20"/>
+      </w:rPr>
+    </w:lvl>
+    <w:lvl w:ilvl="4" w:tentative="1">
+      <w:start w:val="1"/>
+      <w:numFmt w:val="bullet"/>
+      <w:lvlText w:val=""/>
+      <w:lvlJc w:val="left"/>
+      <w:pPr>
+        <w:tabs>
+          <w:tab w:val="num" w:pos="3600"/>
+        </w:tabs>
+        <w:ind w:left="3600" w:hanging="360"/>
+      </w:pPr>
+      <w:rPr>
+        <w:rFonts w:ascii="Wingdings" w:hAnsi="Wingdings" w:hint="default"/>
+        <w:sz w:val="20"/>
+      </w:rPr>
+    </w:lvl>
+    <w:lvl w:ilvl="5" w:tentative="1">
+      <w:start w:val="1"/>
+      <w:numFmt w:val="bullet"/>
+      <w:lvlText w:val=""/>
+      <w:lvlJc w:val="left"/>
+      <w:pPr>
+        <w:tabs>
+          <w:tab w:val="num" w:pos="4320"/>
+        </w:tabs>
+        <w:ind w:left="4320" w:hanging="360"/>
+      </w:pPr>
+      <w:rPr>
+        <w:rFonts w:ascii="Wingdings" w:hAnsi="Wingdings" w:hint="default"/>
+        <w:sz w:val="20"/>
+      </w:rPr>
+    </w:lvl>
+    <w:lvl w:ilvl="6" w:tentative="1">
+      <w:start w:val="1"/>
+      <w:numFmt w:val="bullet"/>
+      <w:lvlText w:val=""/>
+      <w:lvlJc w:val="left"/>
+      <w:pPr>
+        <w:tabs>
+          <w:tab w:val="num" w:pos="5040"/>
+        </w:tabs>
+        <w:ind w:left="5040" w:hanging="360"/>
+      </w:pPr>
+      <w:rPr>
+        <w:rFonts w:ascii="Wingdings" w:hAnsi="Wingdings" w:hint="default"/>
+        <w:sz w:val="20"/>
+      </w:rPr>
+    </w:lvl>
+    <w:lvl w:ilvl="7" w:tentative="1">
+      <w:start w:val="1"/>
+      <w:numFmt w:val="bullet"/>
+      <w:lvlText w:val=""/>
+      <w:lvlJc w:val="left"/>
+      <w:pPr>
+        <w:tabs>
+          <w:tab w:val="num" w:pos="5760"/>
+        </w:tabs>
+        <w:ind w:left="5760" w:hanging="360"/>
+      </w:pPr>
+      <w:rPr>
+        <w:rFonts w:ascii="Wingdings" w:hAnsi="Wingdings" w:hint="default"/>
+        <w:sz w:val="20"/>
+      </w:rPr>
+    </w:lvl>
+    <w:lvl w:ilvl="8" w:tentative="1">
+      <w:start w:val="1"/>
+      <w:numFmt w:val="bullet"/>
+      <w:lvlText w:val=""/>
+      <w:lvlJc w:val="left"/>
+      <w:pPr>
+        <w:tabs>
+          <w:tab w:val="num" w:pos="6480"/>
+        </w:tabs>
+        <w:ind w:left="6480" w:hanging="360"/>
+      </w:pPr>
+      <w:rPr>
+        <w:rFonts w:ascii="Wingdings" w:hAnsi="Wingdings" w:hint="default"/>
+        <w:sz w:val="20"/>
+      </w:rPr>
+    </w:lvl>
+  </w:abstractNum>
+  <w:abstractNum w:abstractNumId="4" w15:restartNumberingAfterBreak="0">
+    <w:nsid w:val="38472D01"/>
+    <w:multiLevelType w:val="multilevel"/>
+    <w:tmpl w:val="62E69E58"/>
+    <w:lvl w:ilvl="0">
+      <w:start w:val="1"/>
+      <w:numFmt w:val="bullet"/>
+      <w:lvlText w:val=""/>
+      <w:lvlJc w:val="left"/>
+      <w:pPr>
+        <w:tabs>
+          <w:tab w:val="num" w:pos="720"/>
+        </w:tabs>
+        <w:ind w:left="720" w:hanging="360"/>
+      </w:pPr>
+      <w:rPr>
+        <w:rFonts w:ascii="Symbol" w:hAnsi="Symbol" w:hint="default"/>
+        <w:sz w:val="20"/>
+      </w:rPr>
+    </w:lvl>
+    <w:lvl w:ilvl="1" w:tentative="1">
+      <w:start w:val="1"/>
+      <w:numFmt w:val="bullet"/>
+      <w:lvlText w:val="o"/>
+      <w:lvlJc w:val="left"/>
+      <w:pPr>
+        <w:tabs>
+          <w:tab w:val="num" w:pos="1440"/>
+        </w:tabs>
+        <w:ind w:left="1440" w:hanging="360"/>
+      </w:pPr>
+      <w:rPr>
+        <w:rFonts w:ascii="Courier New" w:hAnsi="Courier New" w:hint="default"/>
+        <w:sz w:val="20"/>
+      </w:rPr>
+    </w:lvl>
+    <w:lvl w:ilvl="2" w:tentative="1">
+      <w:start w:val="1"/>
+      <w:numFmt w:val="bullet"/>
+      <w:lvlText w:val=""/>
+      <w:lvlJc w:val="left"/>
+      <w:pPr>
+        <w:tabs>
+          <w:tab w:val="num" w:pos="2160"/>
+        </w:tabs>
+        <w:ind w:left="2160" w:hanging="360"/>
+      </w:pPr>
+      <w:rPr>
+        <w:rFonts w:ascii="Wingdings" w:hAnsi="Wingdings" w:hint="default"/>
+        <w:sz w:val="20"/>
+      </w:rPr>
+    </w:lvl>
+    <w:lvl w:ilvl="3" w:tentative="1">
+      <w:start w:val="1"/>
+      <w:numFmt w:val="bullet"/>
+      <w:lvlText w:val=""/>
+      <w:lvlJc w:val="left"/>
+      <w:pPr>
+        <w:tabs>
+          <w:tab w:val="num" w:pos="2880"/>
+        </w:tabs>
+        <w:ind w:left="2880" w:hanging="360"/>
+      </w:pPr>
+      <w:rPr>
+        <w:rFonts w:ascii="Wingdings" w:hAnsi="Wingdings" w:hint="default"/>
+        <w:sz w:val="20"/>
+      </w:rPr>
+    </w:lvl>
+    <w:lvl w:ilvl="4" w:tentative="1">
+      <w:start w:val="1"/>
+      <w:numFmt w:val="bullet"/>
+      <w:lvlText w:val=""/>
+      <w:lvlJc w:val="left"/>
+      <w:pPr>
+        <w:tabs>
+          <w:tab w:val="num" w:pos="3600"/>
+        </w:tabs>
+        <w:ind w:left="3600" w:hanging="360"/>
+      </w:pPr>
+      <w:rPr>
+        <w:rFonts w:ascii="Wingdings" w:hAnsi="Wingdings" w:hint="default"/>
+        <w:sz w:val="20"/>
+      </w:rPr>
+    </w:lvl>
+    <w:lvl w:ilvl="5" w:tentative="1">
+      <w:start w:val="1"/>
+      <w:numFmt w:val="bullet"/>
+      <w:lvlText w:val=""/>
+      <w:lvlJc w:val="left"/>
+      <w:pPr>
+        <w:tabs>
+          <w:tab w:val="num" w:pos="4320"/>
+        </w:tabs>
+        <w:ind w:left="4320" w:hanging="360"/>
+      </w:pPr>
+      <w:rPr>
+        <w:rFonts w:ascii="Wingdings" w:hAnsi="Wingdings" w:hint="default"/>
+        <w:sz w:val="20"/>
+      </w:rPr>
+    </w:lvl>
+    <w:lvl w:ilvl="6" w:tentative="1">
+      <w:start w:val="1"/>
+      <w:numFmt w:val="bullet"/>
+      <w:lvlText w:val=""/>
+      <w:lvlJc w:val="left"/>
+      <w:pPr>
+        <w:tabs>
+          <w:tab w:val="num" w:pos="5040"/>
+        </w:tabs>
+        <w:ind w:left="5040" w:hanging="360"/>
+      </w:pPr>
+      <w:rPr>
+        <w:rFonts w:ascii="Wingdings" w:hAnsi="Wingdings" w:hint="default"/>
+        <w:sz w:val="20"/>
+      </w:rPr>
+    </w:lvl>
+    <w:lvl w:ilvl="7" w:tentative="1">
+      <w:start w:val="1"/>
+      <w:numFmt w:val="bullet"/>
+      <w:lvlText w:val=""/>
+      <w:lvlJc w:val="left"/>
+      <w:pPr>
+        <w:tabs>
+          <w:tab w:val="num" w:pos="5760"/>
+        </w:tabs>
+        <w:ind w:left="5760" w:hanging="360"/>
+      </w:pPr>
+      <w:rPr>
+        <w:rFonts w:ascii="Wingdings" w:hAnsi="Wingdings" w:hint="default"/>
+        <w:sz w:val="20"/>
+      </w:rPr>
+    </w:lvl>
+    <w:lvl w:ilvl="8" w:tentative="1">
+      <w:start w:val="1"/>
+      <w:numFmt w:val="bullet"/>
+      <w:lvlText w:val=""/>
+      <w:lvlJc w:val="left"/>
+      <w:pPr>
+        <w:tabs>
+          <w:tab w:val="num" w:pos="6480"/>
+        </w:tabs>
+        <w:ind w:left="6480" w:hanging="360"/>
+      </w:pPr>
+      <w:rPr>
+        <w:rFonts w:ascii="Wingdings" w:hAnsi="Wingdings" w:hint="default"/>
+        <w:sz w:val="20"/>
+      </w:rPr>
+    </w:lvl>
+  </w:abstractNum>
+  <w:abstractNum w:abstractNumId="5" w15:restartNumberingAfterBreak="0">
     <w:nsid w:val="447E569F"/>
     <w:multiLevelType w:val="multilevel"/>
     <w:tmpl w:val="954C30D6"/>
@@ -19565,7 +20997,7 @@
       </w:rPr>
     </w:lvl>
   </w:abstractNum>
-  <w:abstractNum w:abstractNumId="4" w15:restartNumberingAfterBreak="0">
+  <w:abstractNum w:abstractNumId="6" w15:restartNumberingAfterBreak="0">
     <w:nsid w:val="4D1B4805"/>
     <w:multiLevelType w:val="multilevel"/>
     <w:tmpl w:val="3126F288"/>
@@ -19714,7 +21146,7 @@
       </w:rPr>
     </w:lvl>
   </w:abstractNum>
-  <w:abstractNum w:abstractNumId="5" w15:restartNumberingAfterBreak="0">
+  <w:abstractNum w:abstractNumId="7" w15:restartNumberingAfterBreak="0">
     <w:nsid w:val="4EAE415D"/>
     <w:multiLevelType w:val="multilevel"/>
     <w:tmpl w:val="B57CDCFC"/>
@@ -19863,7 +21295,7 @@
       </w:rPr>
     </w:lvl>
   </w:abstractNum>
-  <w:abstractNum w:abstractNumId="6" w15:restartNumberingAfterBreak="0">
+  <w:abstractNum w:abstractNumId="8" w15:restartNumberingAfterBreak="0">
     <w:nsid w:val="74720579"/>
     <w:multiLevelType w:val="multilevel"/>
     <w:tmpl w:val="4D3A303A"/>
@@ -20012,7 +21444,7 @@
       </w:rPr>
     </w:lvl>
   </w:abstractNum>
-  <w:abstractNum w:abstractNumId="7" w15:restartNumberingAfterBreak="0">
+  <w:abstractNum w:abstractNumId="9" w15:restartNumberingAfterBreak="0">
     <w:nsid w:val="7C5F282D"/>
     <w:multiLevelType w:val="multilevel"/>
     <w:tmpl w:val="EA1E4684"/>
@@ -20162,28 +21594,34 @@
     </w:lvl>
   </w:abstractNum>
   <w:num w:numId="1">
-    <w:abstractNumId w:val="5"/>
+    <w:abstractNumId w:val="7"/>
   </w:num>
   <w:num w:numId="2">
     <w:abstractNumId w:val="2"/>
   </w:num>
   <w:num w:numId="3">
-    <w:abstractNumId w:val="3"/>
+    <w:abstractNumId w:val="5"/>
   </w:num>
   <w:num w:numId="4">
-    <w:abstractNumId w:val="7"/>
+    <w:abstractNumId w:val="9"/>
   </w:num>
   <w:num w:numId="5">
-    <w:abstractNumId w:val="4"/>
+    <w:abstractNumId w:val="6"/>
   </w:num>
   <w:num w:numId="6">
-    <w:abstractNumId w:val="6"/>
+    <w:abstractNumId w:val="8"/>
   </w:num>
   <w:num w:numId="7">
     <w:abstractNumId w:val="0"/>
   </w:num>
   <w:num w:numId="8">
     <w:abstractNumId w:val="1"/>
+  </w:num>
+  <w:num w:numId="9">
+    <w:abstractNumId w:val="3"/>
+  </w:num>
+  <w:num w:numId="10">
+    <w:abstractNumId w:val="4"/>
   </w:num>
 </w:numbering>
 </file>

</xml_diff>